<commit_message>
Added an Ericsson question
</commit_message>
<xml_diff>
--- a/Potential Questions or Area of Research.docx
+++ b/Potential Questions or Area of Research.docx
@@ -11,21 +11,8 @@
       </w:r>
     </w:p>
     <w:p>
-      <w:proofErr w:type="spellStart"/>
-      <w:r>
-        <w:t>Olof</w:t>
-      </w:r>
-      <w:proofErr w:type="spellEnd"/>
-      <w:r>
-        <w:t xml:space="preserve"> </w:t>
-      </w:r>
-      <w:proofErr w:type="spellStart"/>
-      <w:r>
-        <w:t>Zaring</w:t>
-      </w:r>
-      <w:proofErr w:type="spellEnd"/>
-      <w:r>
-        <w:t>: Have to be related to Entrepreneurship.</w:t>
+      <w:r>
+        <w:t>Olof Zaring: Have to be related to Entrepreneurship.</w:t>
       </w:r>
     </w:p>
     <w:p>
@@ -49,35 +36,17 @@
     </w:p>
     <w:p>
       <w:r>
-        <w:t>“</w:t>
-      </w:r>
-      <w:r>
-        <w:t>A connected world is just the beginning. Your passion determines what comes next! Apply your ideas and insights to empowering people, business and society.</w:t>
-      </w:r>
-      <w:r>
-        <w:t>”</w:t>
-      </w:r>
-    </w:p>
-    <w:p>
-      <w:r>
-        <w:t>“</w:t>
-      </w:r>
-      <w:r>
-        <w:t>We are looking for students that are doing their Master Thesis in the spring of 2016, with a strong passion for Information and Communication Technology (ICT) and the business aspects in particular. Successful applicants have a great curiosity and the ability to work independently as well as together with others. We also require you to have strong analytical skills and a creative mindset.</w:t>
-      </w:r>
-      <w:r>
-        <w:t>”</w:t>
-      </w:r>
-    </w:p>
-    <w:p>
-      <w:r>
-        <w:t>“</w:t>
-      </w:r>
-      <w:r>
-        <w:t>We will then match your CV with the projects that we have available at Ericsson.  If you have a certain field of interest, please state it in your application and we will try to match you with the right assignment.</w:t>
-      </w:r>
-      <w:r>
-        <w:t>”</w:t>
+        <w:t>“A connected world is just the beginning. Your passion determines what comes next! Apply your ideas and insights to empowering people, business and society.”</w:t>
+      </w:r>
+    </w:p>
+    <w:p>
+      <w:r>
+        <w:t>“We are looking for students that are doing their Master Thesis in the spring of 2016, with a strong passion for Information and Communication Technology (ICT) and the business aspects in particular. Successful applicants have a great curiosity and the ability to work independently as well as together with others. We also require you to have strong analytical skills and a creative mindset.”</w:t>
+      </w:r>
+    </w:p>
+    <w:p>
+      <w:r>
+        <w:t>“We will then match your CV with the projects that we have available at Ericsson.  If you have a certain field of interest, please state it in your application and we will try to match you with the right assignment.”</w:t>
       </w:r>
     </w:p>
     <w:p>
@@ -131,6 +100,13 @@
       <w:r>
         <w:t>“How fast is it possible to validate a business model?”</w:t>
       </w:r>
+    </w:p>
+    <w:p>
+      <w:r>
+        <w:t>“Is it better to start off with low-fidelity?”</w:t>
+      </w:r>
+      <w:bookmarkStart w:id="0" w:name="_GoBack"/>
+      <w:bookmarkEnd w:id="0"/>
     </w:p>
     <w:p>
       <w:pPr>
@@ -167,36 +143,14 @@
         <w:rPr>
           <w:rStyle w:val="Emphasis"/>
         </w:rPr>
-        <w:t>Eliminating knowledge-based, cognitive work processes</w:t>
-      </w:r>
-      <w:r>
-        <w:rPr>
-          <w:rStyle w:val="Emphasis"/>
-        </w:rPr>
-        <w:t xml:space="preserve">”. </w:t>
+        <w:t xml:space="preserve">Eliminating knowledge-based, cognitive work processes”. </w:t>
       </w:r>
       <w:r>
         <w:rPr>
           <w:rStyle w:val="Emphasis"/>
           <w:i w:val="0"/>
         </w:rPr>
-        <w:t>Is it possible for software algorithms to replace (or help, like the chess team (</w:t>
-      </w:r>
-      <w:proofErr w:type="spellStart"/>
-      <w:r>
-        <w:rPr>
-          <w:rStyle w:val="Emphasis"/>
-          <w:i w:val="0"/>
-        </w:rPr>
-        <w:t>Brynjolfson</w:t>
-      </w:r>
-      <w:proofErr w:type="spellEnd"/>
-      <w:r>
-        <w:rPr>
-          <w:rStyle w:val="Emphasis"/>
-          <w:i w:val="0"/>
-        </w:rPr>
-        <w:t xml:space="preserve"> and McAfee 2014)) innovation teams?</w:t>
+        <w:t>Is it possible for software algorithms to replace (or help, like the chess team (Brynjolfson and McAfee 2014)) innovation teams?</w:t>
       </w:r>
     </w:p>
     <w:p>
@@ -223,59 +177,30 @@
         <w:t xml:space="preserve">One specific action point in the IS-related policy research stream concerns intellectual property rights. </w:t>
       </w:r>
       <w:hyperlink r:id="rId6" w:anchor="b0090" w:history="1">
-        <w:proofErr w:type="spellStart"/>
         <w:r>
           <w:rPr>
             <w:rStyle w:val="Hyperlink"/>
           </w:rPr>
-          <w:t>Brynjolfsson</w:t>
+          <w:t>Brynjolfsson and Saunders (2010)</w:t>
         </w:r>
-        <w:proofErr w:type="spellEnd"/>
+      </w:hyperlink>
+      <w:r>
+        <w:t xml:space="preserve"> as well as </w:t>
+      </w:r>
+      <w:hyperlink r:id="rId7" w:anchor="b0265" w:history="1">
         <w:r>
           <w:rPr>
             <w:rStyle w:val="Hyperlink"/>
           </w:rPr>
-          <w:t xml:space="preserve"> and Saunders (2010)</w:t>
+          <w:t>Lessig (1999)</w:t>
         </w:r>
       </w:hyperlink>
       <w:r>
-        <w:t xml:space="preserve"> as well as </w:t>
-      </w:r>
-      <w:hyperlink r:id="rId7" w:anchor="b0265" w:history="1">
-        <w:proofErr w:type="spellStart"/>
-        <w:r>
-          <w:rPr>
-            <w:rStyle w:val="Hyperlink"/>
-          </w:rPr>
-          <w:t>Lessig</w:t>
-        </w:r>
-        <w:proofErr w:type="spellEnd"/>
-        <w:r>
-          <w:rPr>
-            <w:rStyle w:val="Hyperlink"/>
-          </w:rPr>
-          <w:t xml:space="preserve"> (1999)</w:t>
-        </w:r>
-      </w:hyperlink>
-      <w:r>
         <w:t xml:space="preserve"> demand an updated intellectual property regime to “maximize total social welfare by encouraging innovation by producers while allowing as many people as possible to benefit from innovation at the lowest possible price”.</w:t>
       </w:r>
       <w:r>
         <w:br/>
-        <w:t xml:space="preserve">Could perhaps </w:t>
-      </w:r>
-      <w:bookmarkStart w:id="0" w:name="_GoBack"/>
-      <w:bookmarkEnd w:id="0"/>
-      <w:r>
-        <w:t xml:space="preserve">be interesting to do together with </w:t>
-      </w:r>
-      <w:proofErr w:type="spellStart"/>
-      <w:r>
-        <w:t>Evangelos</w:t>
-      </w:r>
-      <w:proofErr w:type="spellEnd"/>
-      <w:r>
-        <w:t>.</w:t>
+        <w:t>Could perhaps be interesting to do together with Evangelos.</w:t>
       </w:r>
     </w:p>
     <w:p>

</xml_diff>